<commit_message>
update spirit and soul
</commit_message>
<xml_diff>
--- a/biblestudy/my_papers/docs/Spirit_Soul.docx
+++ b/biblestudy/my_papers/docs/Spirit_Soul.docx
@@ -2082,10 +2082,25 @@
         <w:t>divine</w:t>
       </w:r>
       <w:r>
-        <w:t xml:space="preserve"> spirit. The spirit moving on water </w:t>
-      </w:r>
-      <w:r>
-        <w:t>refers to the Son of God who is Jesus (Mat14:25, Mark6:48)</w:t>
+        <w:t xml:space="preserve"> spirit. The spirit moving on water</w:t>
+      </w:r>
+      <w:r>
+        <w:t xml:space="preserve"> (Gen1:2c)</w:t>
+      </w:r>
+      <w:r>
+        <w:t xml:space="preserve"> </w:t>
+      </w:r>
+      <w:r>
+        <w:t xml:space="preserve">and ‘darkness’ (Gen1:2b) </w:t>
+      </w:r>
+      <w:r>
+        <w:t>refers to Jesus</w:t>
+      </w:r>
+      <w:r>
+        <w:t xml:space="preserve"> talking on water at night between 1-3pm</w:t>
+      </w:r>
+      <w:r>
+        <w:t xml:space="preserve"> (Mat14:25, Mark6:48)</w:t>
       </w:r>
       <w:r>
         <w:t>.</w:t>
@@ -2106,11 +2121,13 @@
         <w:t xml:space="preserve"> in Gen1:2</w:t>
       </w:r>
       <w:r>
-        <w:t xml:space="preserve"> (</w:t>
-      </w:r>
-      <w:r>
-        <w:t>c</w:t>
-      </w:r>
+        <w:t>(</w:t>
+      </w:r>
+      <w:proofErr w:type="spellStart"/>
+      <w:r>
+        <w:t>b,c</w:t>
+      </w:r>
+      <w:proofErr w:type="spellEnd"/>
       <w:r>
         <w:t>)</w:t>
       </w:r>
@@ -3816,6 +3833,7 @@
         </w:numPr>
       </w:pPr>
       <w:r>
+        <w:lastRenderedPageBreak/>
         <w:t xml:space="preserve">Item (1) and (2) share common alphabet </w:t>
       </w:r>
       <w:r>
@@ -3909,7 +3927,6 @@
         </w:numPr>
       </w:pPr>
       <w:r>
-        <w:lastRenderedPageBreak/>
         <w:t xml:space="preserve">Item </w:t>
       </w:r>
       <w:r>
@@ -4760,6 +4777,7 @@
           </w:p>
           <w:p>
             <w:r>
+              <w:lastRenderedPageBreak/>
               <w:t>H</w:t>
             </w:r>
             <w:r>
@@ -4781,6 +4799,7 @@
           </w:tcPr>
           <w:p>
             <w:r>
+              <w:lastRenderedPageBreak/>
               <w:t>g</w:t>
             </w:r>
             <w:r>
@@ -4792,6 +4811,7 @@
           </w:p>
           <w:p>
             <w:r>
+              <w:lastRenderedPageBreak/>
               <w:t>E</w:t>
             </w:r>
             <w:r>
@@ -4822,11 +4842,13 @@
           </w:tcPr>
           <w:p>
             <w:r>
+              <w:lastRenderedPageBreak/>
               <w:t>Distinct directions</w:t>
             </w:r>
           </w:p>
           <w:p>
             <w:r>
+              <w:lastRenderedPageBreak/>
               <w:t>Ecc3:21</w:t>
             </w:r>
           </w:p>
@@ -4839,6 +4861,7 @@
           </w:tcPr>
           <w:p>
             <w:r>
+              <w:lastRenderedPageBreak/>
               <w:t>existence</w:t>
             </w:r>
           </w:p>
@@ -4857,7 +4880,6 @@
           </w:p>
           <w:p>
             <w:r>
-              <w:lastRenderedPageBreak/>
               <w:t xml:space="preserve">Omnipresent </w:t>
             </w:r>
           </w:p>
@@ -4868,7 +4890,6 @@
           </w:tcPr>
           <w:p>
             <w:r>
-              <w:lastRenderedPageBreak/>
               <w:t>b</w:t>
             </w:r>
             <w:r>
@@ -4877,7 +4898,6 @@
           </w:p>
           <w:p>
             <w:r>
-              <w:lastRenderedPageBreak/>
               <w:t>Reproduction.</w:t>
             </w:r>
           </w:p>
@@ -5085,10 +5105,7 @@
         </w:numPr>
       </w:pPr>
       <w:r>
-        <w:t>In Hebrew, ‘spirit’</w:t>
-      </w:r>
-      <w:r>
-        <w:t>(</w:t>
+        <w:t>In Hebrew, ‘spirit’(</w:t>
       </w:r>
       <w:proofErr w:type="spellStart"/>
       <w:r>
@@ -5115,13 +5132,7 @@
       </w:r>
       <w:proofErr w:type="spellEnd"/>
       <w:r>
-        <w:t xml:space="preserve">) </w:t>
-      </w:r>
-      <w:r>
-        <w:t xml:space="preserve"> and ‘soul’ </w:t>
-      </w:r>
-      <w:r>
-        <w:t>(</w:t>
+        <w:t>)  and ‘soul’ (</w:t>
       </w:r>
       <w:proofErr w:type="spellStart"/>
       <w:r>
@@ -5148,10 +5159,7 @@
       </w:r>
       <w:proofErr w:type="spellEnd"/>
       <w:r>
-        <w:t>)</w:t>
-      </w:r>
-      <w:r>
-        <w:t xml:space="preserve"> come from different primitive roots. </w:t>
+        <w:t xml:space="preserve">) come from different primitive roots. </w:t>
       </w:r>
       <w:r>
         <w:t xml:space="preserve">The essential difference between </w:t>
@@ -5253,25 +5261,10 @@
         <w:t xml:space="preserve"> translated as ‘ghost.’ </w:t>
       </w:r>
       <w:r>
-        <w:t xml:space="preserve">Although </w:t>
-      </w:r>
-      <w:r>
-        <w:t>spirit usually belongs to God</w:t>
-      </w:r>
-      <w:r>
-        <w:t xml:space="preserve"> and</w:t>
-      </w:r>
-      <w:r>
-        <w:t xml:space="preserve"> soul belongs to individual</w:t>
-      </w:r>
-      <w:r>
-        <w:t xml:space="preserve">,  both are closely associated with life, </w:t>
-      </w:r>
-      <w:r>
-        <w:t>connected to mind, thoughts, heart or emotions</w:t>
-      </w:r>
-      <w:r>
-        <w:t>, and attribute</w:t>
+        <w:t xml:space="preserve">Although spirit usually belongs to God and soul belongs to individual,  both are closely associated with life, </w:t>
+      </w:r>
+      <w:r>
+        <w:t>connected to mind, thoughts, heart or emotions, and attribute</w:t>
       </w:r>
       <w:r>
         <w:t xml:space="preserve"> to </w:t>

</xml_diff>

<commit_message>
u[date sprit and soul
</commit_message>
<xml_diff>
--- a/biblestudy/my_papers/docs/Spirit_Soul.docx
+++ b/biblestudy/my_papers/docs/Spirit_Soul.docx
@@ -478,6 +478,9 @@
     </w:p>
     <w:p/>
     <w:p>
+      <w:pPr>
+        <w:jc w:val="right"/>
+      </w:pPr>
       <w:r>
         <w:rPr>
           <w:sz w:val="40"/>
@@ -650,11 +653,17 @@
       </w:r>
     </w:p>
     <w:p>
+      <w:pPr>
+        <w:jc w:val="right"/>
+      </w:pPr>
       <w:r>
         <w:t>Now the earth was formless and empty</w:t>
       </w:r>
     </w:p>
     <w:p>
+      <w:pPr>
+        <w:jc w:val="right"/>
+      </w:pPr>
       <w:r>
         <w:rPr>
           <w:sz w:val="40"/>
@@ -772,11 +781,17 @@
       </w:r>
     </w:p>
     <w:p>
+      <w:pPr>
+        <w:jc w:val="right"/>
+      </w:pPr>
       <w:r>
         <w:t>darkness was over the surface of the deep</w:t>
       </w:r>
     </w:p>
     <w:p>
+      <w:pPr>
+        <w:jc w:val="right"/>
+      </w:pPr>
       <w:r>
         <w:rPr>
           <w:sz w:val="40"/>
@@ -966,6 +981,9 @@
       </w:r>
     </w:p>
     <w:p>
+      <w:pPr>
+        <w:jc w:val="right"/>
+      </w:pPr>
       <w:r>
         <w:t>and the Spirit of God was hovering over the waters.</w:t>
       </w:r>
@@ -2098,16 +2116,7 @@
         <w:t xml:space="preserve">The </w:t>
       </w:r>
       <w:r>
-        <w:t xml:space="preserve">pair of </w:t>
-      </w:r>
-      <w:r>
-        <w:t xml:space="preserve">‘darkness’ </w:t>
-      </w:r>
-      <w:r>
-        <w:t>with</w:t>
-      </w:r>
-      <w:r>
-        <w:t xml:space="preserve"> ‘deep</w:t>
+        <w:t>pair of ‘darkness’ with ‘deep</w:t>
       </w:r>
       <w:r>
         <w:t>/abyss</w:t>
@@ -2119,28 +2128,13 @@
         <w:t xml:space="preserve">is parallel to the </w:t>
       </w:r>
       <w:r>
-        <w:t xml:space="preserve">pair of </w:t>
-      </w:r>
-      <w:r>
-        <w:t>‘spirit</w:t>
+        <w:t>pair of ‘spirit</w:t>
       </w:r>
       <w:r>
         <w:t xml:space="preserve"> of God</w:t>
       </w:r>
       <w:r>
-        <w:t xml:space="preserve">’ </w:t>
-      </w:r>
-      <w:r>
-        <w:t>with</w:t>
-      </w:r>
-      <w:r>
-        <w:t xml:space="preserve"> ‘water</w:t>
-      </w:r>
-      <w:r>
-        <w:t>.</w:t>
-      </w:r>
-      <w:r>
-        <w:t>’</w:t>
+        <w:t>’ with ‘water.’</w:t>
       </w:r>
       <w:r>
         <w:t xml:space="preserve"> The </w:t>
@@ -2830,6 +2824,9 @@
       </w:pPr>
     </w:p>
     <w:p>
+      <w:pPr>
+        <w:jc w:val="right"/>
+      </w:pPr>
       <w:r>
         <w:rPr>
           <w:sz w:val="40"/>
@@ -3037,6 +3034,7 @@
     </w:p>
     <w:p>
       <w:pPr>
+        <w:jc w:val="right"/>
         <w:rPr>
           <w:sz w:val="40"/>
           <w:szCs w:val="40"/>
@@ -3050,6 +3048,9 @@
       </w:r>
     </w:p>
     <w:p>
+      <w:pPr>
+        <w:jc w:val="right"/>
+      </w:pPr>
       <w:r>
         <w:rPr>
           <w:sz w:val="40"/>
@@ -3185,6 +3186,7 @@
     </w:p>
     <w:p>
       <w:pPr>
+        <w:jc w:val="right"/>
         <w:rPr>
           <w:sz w:val="40"/>
           <w:szCs w:val="40"/>
@@ -3198,6 +3200,9 @@
       </w:r>
     </w:p>
     <w:p>
+      <w:pPr>
+        <w:jc w:val="right"/>
+      </w:pPr>
       <w:r>
         <w:rPr>
           <w:sz w:val="40"/>
@@ -3309,6 +3314,7 @@
     </w:p>
     <w:p>
       <w:pPr>
+        <w:jc w:val="right"/>
         <w:rPr>
           <w:sz w:val="40"/>
           <w:szCs w:val="40"/>
@@ -5758,13 +5764,7 @@
         <w:t>triune spirit</w:t>
       </w:r>
       <w:r>
-        <w:t xml:space="preserve"> (</w:t>
-      </w:r>
-      <w:r>
-        <w:t>Spirit</w:t>
-      </w:r>
-      <w:r>
-        <w:t>)</w:t>
+        <w:t xml:space="preserve"> (Spirit)</w:t>
       </w:r>
       <w:r>
         <w:t>, representing light or day</w:t>

</xml_diff>

<commit_message>
update soul and sipirt
</commit_message>
<xml_diff>
--- a/biblestudy/my_papers/docs/Spirit_Soul.docx
+++ b/biblestudy/my_papers/docs/Spirit_Soul.docx
@@ -4520,13 +4520,7 @@
       </w:r>
       <w:proofErr w:type="spellEnd"/>
       <w:r>
-        <w:t xml:space="preserve">, </w:t>
-      </w:r>
-      <w:r>
-        <w:t>soul</w:t>
-      </w:r>
-      <w:r>
-        <w:t>)</w:t>
+        <w:t>, soul)</w:t>
       </w:r>
       <w:r>
         <w:t xml:space="preserve"> </w:t>
@@ -4563,25 +4557,7 @@
       </w:r>
       <w:proofErr w:type="spellEnd"/>
       <w:r>
-        <w:t xml:space="preserve">, </w:t>
-      </w:r>
-      <w:r>
-        <w:t>‘</w:t>
-      </w:r>
-      <w:r>
-        <w:t>of a</w:t>
-      </w:r>
-      <w:r>
-        <w:t xml:space="preserve"> woman</w:t>
-      </w:r>
-      <w:r>
-        <w:t xml:space="preserve"> in travail</w:t>
-      </w:r>
-      <w:r>
-        <w:t>’</w:t>
-      </w:r>
-      <w:r>
-        <w:t xml:space="preserve">) </w:t>
+        <w:t xml:space="preserve">, ‘of a woman in travail’) </w:t>
       </w:r>
       <w:r>
         <w:t xml:space="preserve">and </w:t>
@@ -5769,10 +5745,7 @@
         <w:t xml:space="preserve"> </w:t>
       </w:r>
       <w:r>
-        <w:t>‘</w:t>
-      </w:r>
-      <w:r>
-        <w:t>spirit’</w:t>
+        <w:t>‘spirit’</w:t>
       </w:r>
       <w:r>
         <w:t xml:space="preserve">) and </w:t>
@@ -5818,10 +5791,7 @@
         <w:t xml:space="preserve"> </w:t>
       </w:r>
       <w:r>
-        <w:t>‘</w:t>
-      </w:r>
-      <w:r>
-        <w:t>soul’</w:t>
+        <w:t>‘soul’</w:t>
       </w:r>
       <w:r>
         <w:t xml:space="preserve">) come from </w:t>
@@ -5989,10 +5959,7 @@
         <w:t xml:space="preserve">that tends to be translated as </w:t>
       </w:r>
       <w:r>
-        <w:t>evil spirit</w:t>
-      </w:r>
-      <w:r>
-        <w:t xml:space="preserve"> or </w:t>
+        <w:t xml:space="preserve">evil spirit or </w:t>
       </w:r>
       <w:r>
         <w:t xml:space="preserve">‘ghost’ </w:t>
@@ -6169,16 +6136,13 @@
         <w:t xml:space="preserve">ve Adam </w:t>
       </w:r>
       <w:r>
-        <w:t xml:space="preserve">a </w:t>
-      </w:r>
-      <w:r>
-        <w:t>pleasing</w:t>
+        <w:t>a woman</w:t>
       </w:r>
       <w:r>
         <w:t xml:space="preserve"> </w:t>
       </w:r>
       <w:r>
-        <w:t>woman</w:t>
+        <w:t>companion</w:t>
       </w:r>
       <w:r>
         <w:t xml:space="preserve"> later on</w:t>

</xml_diff>

<commit_message>
update spirit soul 0n 14
</commit_message>
<xml_diff>
--- a/biblestudy/my_papers/docs/Spirit_Soul.docx
+++ b/biblestudy/my_papers/docs/Spirit_Soul.docx
@@ -97,7 +97,7 @@
         <w:rPr>
           <w:color w:val="000000"/>
         </w:rPr>
-        <w:t>William Ding</w:t>
+        <w:t>William D</w:t>
       </w:r>
     </w:p>
     <w:p>
@@ -123,7 +123,7 @@
           <w:sz w:val="20"/>
           <w:szCs w:val="20"/>
         </w:rPr>
-        <w:t>3</w:t>
+        <w:t>4</w:t>
       </w:r>
     </w:p>
     <w:p>
@@ -255,7 +255,7 @@
         <w:rPr>
           <w:color w:val="000000"/>
         </w:rPr>
-        <w:t xml:space="preserve">essentially </w:t>
+        <w:t xml:space="preserve">completely </w:t>
       </w:r>
       <w:r>
         <w:rPr>
@@ -273,7 +273,13 @@
         <w:rPr>
           <w:color w:val="000000"/>
         </w:rPr>
-        <w:t xml:space="preserve">concept. </w:t>
+        <w:t>essence</w:t>
+      </w:r>
+      <w:r>
+        <w:rPr>
+          <w:color w:val="000000"/>
+        </w:rPr>
+        <w:t xml:space="preserve">. </w:t>
       </w:r>
     </w:p>
     <w:p/>
@@ -314,7 +320,10 @@
         <w:t xml:space="preserve">Hebrew </w:t>
       </w:r>
       <w:r>
-        <w:t>word ‘spirit’ (</w:t>
+        <w:t>word</w:t>
+      </w:r>
+      <w:r>
+        <w:t xml:space="preserve"> </w:t>
       </w:r>
       <w:proofErr w:type="spellStart"/>
       <w:r>
@@ -325,7 +334,16 @@
         <w:t>ַ</w:t>
       </w:r>
       <w:r>
-        <w:t>) first appears in Genesis</w:t>
+        <w:t xml:space="preserve"> (</w:t>
+      </w:r>
+      <w:r>
+        <w:t>‘spirit’</w:t>
+      </w:r>
+      <w:r>
+        <w:t>)</w:t>
+      </w:r>
+      <w:r>
+        <w:t xml:space="preserve"> first appears in Genesis</w:t>
       </w:r>
       <w:r>
         <w:t>,</w:t>
@@ -500,14 +518,20 @@
       <w:r>
         <w:t>׃ " (Gen1:2)</w:t>
       </w:r>
-      <w:r>
-        <w:t>,</w:t>
-      </w:r>
     </w:p>
     <w:p/>
     <w:p>
       <w:r>
-        <w:t xml:space="preserve">which can be divided into three </w:t>
+        <w:t>that</w:t>
+      </w:r>
+      <w:r>
+        <w:t xml:space="preserve"> </w:t>
+      </w:r>
+      <w:r>
+        <w:t>contains</w:t>
+      </w:r>
+      <w:r>
+        <w:t xml:space="preserve"> three </w:t>
       </w:r>
       <w:r>
         <w:t>sections (a, b and c)</w:t>
@@ -1053,12 +1077,12 @@
       </w:tblPr>
       <w:tblGrid>
         <w:gridCol w:w="336"/>
-        <w:gridCol w:w="440"/>
-        <w:gridCol w:w="1051"/>
+        <w:gridCol w:w="643"/>
+        <w:gridCol w:w="1050"/>
         <w:gridCol w:w="910"/>
-        <w:gridCol w:w="2389"/>
+        <w:gridCol w:w="2332"/>
         <w:gridCol w:w="737"/>
-        <w:gridCol w:w="3487"/>
+        <w:gridCol w:w="3342"/>
       </w:tblGrid>
       <w:tr>
         <w:tc>
@@ -1097,7 +1121,7 @@
                 <w:b/>
                 <w:bCs/>
               </w:rPr>
-              <w:t>@</w:t>
+              <w:t>Sect</w:t>
             </w:r>
           </w:p>
         </w:tc>
@@ -1219,7 +1243,13 @@
           </w:tcPr>
           <w:p>
             <w:r>
+              <w:t>(</w:t>
+            </w:r>
+            <w:r>
               <w:t>a</w:t>
+            </w:r>
+            <w:r>
+              <w:t>)</w:t>
             </w:r>
           </w:p>
         </w:tc>
@@ -1310,7 +1340,13 @@
           </w:tcPr>
           <w:p>
             <w:r>
+              <w:t>(</w:t>
+            </w:r>
+            <w:r>
               <w:t>a</w:t>
+            </w:r>
+            <w:r>
+              <w:t>)</w:t>
             </w:r>
           </w:p>
         </w:tc>
@@ -1402,7 +1438,13 @@
           </w:tcPr>
           <w:p>
             <w:r>
+              <w:t>(</w:t>
+            </w:r>
+            <w:r>
               <w:t>a</w:t>
+            </w:r>
+            <w:r>
+              <w:t>)</w:t>
             </w:r>
           </w:p>
         </w:tc>
@@ -1494,7 +1536,13 @@
           </w:tcPr>
           <w:p>
             <w:r>
+              <w:t>(</w:t>
+            </w:r>
+            <w:r>
               <w:t>b</w:t>
+            </w:r>
+            <w:r>
+              <w:t>)</w:t>
             </w:r>
           </w:p>
         </w:tc>
@@ -1595,7 +1643,13 @@
           </w:tcPr>
           <w:p>
             <w:r>
+              <w:t>(</w:t>
+            </w:r>
+            <w:r>
               <w:t>b</w:t>
+            </w:r>
+            <w:r>
+              <w:t>)</w:t>
             </w:r>
           </w:p>
         </w:tc>
@@ -1692,7 +1746,13 @@
           </w:tcPr>
           <w:p>
             <w:r>
+              <w:t>(</w:t>
+            </w:r>
+            <w:r>
               <w:t>b</w:t>
+            </w:r>
+            <w:r>
+              <w:t>)</w:t>
             </w:r>
           </w:p>
         </w:tc>
@@ -1817,7 +1877,13 @@
           </w:tcPr>
           <w:p>
             <w:r>
+              <w:t>(</w:t>
+            </w:r>
+            <w:r>
               <w:t>c</w:t>
+            </w:r>
+            <w:r>
+              <w:t>)</w:t>
             </w:r>
           </w:p>
         </w:tc>
@@ -1938,7 +2004,13 @@
           </w:tcPr>
           <w:p>
             <w:r>
+              <w:t>(</w:t>
+            </w:r>
+            <w:r>
               <w:t>c</w:t>
+            </w:r>
+            <w:r>
+              <w:t>)</w:t>
             </w:r>
           </w:p>
         </w:tc>
@@ -2024,7 +2096,13 @@
           </w:tcPr>
           <w:p>
             <w:r>
+              <w:t>(</w:t>
+            </w:r>
+            <w:r>
               <w:t>c</w:t>
+            </w:r>
+            <w:r>
+              <w:t>)</w:t>
             </w:r>
           </w:p>
         </w:tc>
@@ -2068,16 +2146,10 @@
           </w:tcPr>
           <w:p>
             <w:r>
-              <w:t>w</w:t>
-            </w:r>
-            <w:r>
-              <w:t>ater,</w:t>
-            </w:r>
-            <w:r>
-              <w:t xml:space="preserve"> </w:t>
-            </w:r>
-            <w:r>
               <w:t>waters</w:t>
+            </w:r>
+            <w:r>
+              <w:t>,</w:t>
             </w:r>
           </w:p>
         </w:tc>
@@ -2128,7 +2200,10 @@
         </w:numPr>
       </w:pPr>
       <w:r>
-        <w:t>In s</w:t>
+        <w:t xml:space="preserve">The </w:t>
+      </w:r>
+      <w:r>
+        <w:t>s</w:t>
       </w:r>
       <w:r>
         <w:t xml:space="preserve">ection </w:t>
@@ -2137,90 +2212,491 @@
         <w:t>(b) and (c)</w:t>
       </w:r>
       <w:r>
-        <w:t>, four elements</w:t>
-      </w:r>
-      <w:r>
-        <w:t xml:space="preserve"> are </w:t>
-      </w:r>
-      <w:r>
-        <w:t xml:space="preserve">mutual </w:t>
-      </w:r>
-      <w:r>
-        <w:t>comparative</w:t>
-      </w:r>
-      <w:r>
-        <w:t xml:space="preserve">. </w:t>
-      </w:r>
-      <w:r>
-        <w:t xml:space="preserve">The </w:t>
-      </w:r>
-      <w:r>
-        <w:t>pair of ‘darkness’ with ‘deep</w:t>
-      </w:r>
-      <w:r>
-        <w:t>/abyss</w:t>
-      </w:r>
-      <w:r>
-        <w:t xml:space="preserve">’ </w:t>
-      </w:r>
-      <w:r>
-        <w:t xml:space="preserve">is parallel to the </w:t>
-      </w:r>
-      <w:r>
-        <w:t>pair of ‘spirit</w:t>
-      </w:r>
-      <w:r>
-        <w:t xml:space="preserve"> of God</w:t>
-      </w:r>
-      <w:r>
-        <w:t>’ with ‘water.’</w:t>
-      </w:r>
-      <w:r>
-        <w:t xml:space="preserve"> The </w:t>
-      </w:r>
-      <w:r>
-        <w:t>‘</w:t>
-      </w:r>
-      <w:r>
-        <w:t>darkness’ is opposite to ‘spirit</w:t>
-      </w:r>
-      <w:r>
-        <w:t xml:space="preserve"> of God</w:t>
-      </w:r>
-      <w:r>
-        <w:t>;</w:t>
-      </w:r>
-      <w:r>
-        <w:t xml:space="preserve">’ </w:t>
+        <w:t xml:space="preserve"> are parallel</w:t>
+      </w:r>
+      <w:r>
+        <w:t xml:space="preserve">, having </w:t>
+      </w:r>
+      <w:r>
+        <w:t>an</w:t>
+      </w:r>
+      <w:r>
+        <w:t xml:space="preserve"> identical pattern</w:t>
+      </w:r>
+      <w:r>
+        <w:t>,</w:t>
+      </w:r>
+      <w:r>
+        <w:t xml:space="preserve"> </w:t>
+      </w:r>
+      <w:r>
+        <w:t>containing</w:t>
+      </w:r>
+      <w:r>
+        <w:t xml:space="preserve"> four </w:t>
+      </w:r>
+      <w:r>
+        <w:t>critical</w:t>
+      </w:r>
+      <w:r>
+        <w:t xml:space="preserve"> </w:t>
+      </w:r>
+      <w:r>
+        <w:t>elements</w:t>
+      </w:r>
+      <w:r>
+        <w:t>:</w:t>
+      </w:r>
+      <w:r>
+        <w:t xml:space="preserve"> </w:t>
       </w:r>
       <w:r>
         <w:t>t</w:t>
       </w:r>
       <w:r>
-        <w:t>he ‘deep/sea/</w:t>
-      </w:r>
-      <w:r>
-        <w:t>a</w:t>
-      </w:r>
-      <w:r>
-        <w:t>by</w:t>
-      </w:r>
-      <w:r>
-        <w:t>ss</w:t>
-      </w:r>
-      <w:r>
-        <w:t xml:space="preserve">’ </w:t>
-      </w:r>
-      <w:r>
-        <w:t>is opposite</w:t>
-      </w:r>
-      <w:r>
-        <w:t xml:space="preserve"> to</w:t>
-      </w:r>
-      <w:r>
-        <w:t xml:space="preserve"> ‘water.’ </w:t>
+        <w:t xml:space="preserve">he </w:t>
+      </w:r>
+      <w:r>
+        <w:t xml:space="preserve">pair of ‘darkness’ </w:t>
+      </w:r>
+      <w:r>
+        <w:t>over</w:t>
+      </w:r>
+      <w:r>
+        <w:t xml:space="preserve"> ‘deep</w:t>
+      </w:r>
+      <w:r>
+        <w:t>’</w:t>
+      </w:r>
+      <w:r>
+        <w:t xml:space="preserve"> </w:t>
+      </w:r>
+      <w:r>
+        <w:t>synchronizes</w:t>
+      </w:r>
+      <w:r>
+        <w:t xml:space="preserve"> </w:t>
+      </w:r>
+      <w:r>
+        <w:t xml:space="preserve">the </w:t>
+      </w:r>
+      <w:r>
+        <w:t xml:space="preserve">pair of ‘spirit’ </w:t>
+      </w:r>
+      <w:r>
+        <w:t>over</w:t>
+      </w:r>
+      <w:r>
+        <w:t xml:space="preserve"> ‘water</w:t>
+      </w:r>
+      <w:r>
+        <w:t>s</w:t>
+      </w:r>
+      <w:r>
+        <w:t>.’</w:t>
+      </w:r>
+      <w:r>
+        <w:t xml:space="preserve"> </w:t>
       </w:r>
     </w:p>
+    <w:tbl>
+      <w:tblPr>
+        <w:tblStyle w:val="TableGrid"/>
+        <w:tblW w:w="0" w:type="auto"/>
+        <w:tblInd w:w="720" w:type="dxa"/>
+        <w:tblLook w:val="04A0" w:firstRow="1" w:lastRow="0" w:firstColumn="1" w:lastColumn="0" w:noHBand="0" w:noVBand="1"/>
+      </w:tblPr>
+      <w:tblGrid>
+        <w:gridCol w:w="652"/>
+        <w:gridCol w:w="2863"/>
+        <w:gridCol w:w="1390"/>
+        <w:gridCol w:w="2830"/>
+      </w:tblGrid>
+      <w:tr>
+        <w:tc>
+          <w:tcPr>
+            <w:tcW w:w="652" w:type="dxa"/>
+          </w:tcPr>
+          <w:p>
+            <w:pPr>
+              <w:pStyle w:val="ListParagraph"/>
+              <w:ind w:left="0"/>
+              <w:rPr>
+                <w:b/>
+                <w:bCs/>
+              </w:rPr>
+            </w:pPr>
+            <w:r>
+              <w:rPr>
+                <w:b/>
+                <w:bCs/>
+              </w:rPr>
+              <w:t>S</w:t>
+            </w:r>
+            <w:r>
+              <w:rPr>
+                <w:b/>
+                <w:bCs/>
+              </w:rPr>
+              <w:t>ec</w:t>
+            </w:r>
+            <w:r>
+              <w:rPr>
+                <w:b/>
+                <w:bCs/>
+              </w:rPr>
+              <w:t>t</w:t>
+            </w:r>
+          </w:p>
+        </w:tc>
+        <w:tc>
+          <w:tcPr>
+            <w:tcW w:w="2863" w:type="dxa"/>
+          </w:tcPr>
+          <w:p>
+            <w:pPr>
+              <w:pStyle w:val="ListParagraph"/>
+              <w:ind w:left="0"/>
+              <w:jc w:val="center"/>
+              <w:rPr>
+                <w:b/>
+                <w:bCs/>
+              </w:rPr>
+            </w:pPr>
+            <w:r>
+              <w:rPr>
+                <w:b/>
+                <w:bCs/>
+              </w:rPr>
+              <w:t>E</w:t>
+            </w:r>
+            <w:r>
+              <w:rPr>
+                <w:b/>
+                <w:bCs/>
+              </w:rPr>
+              <w:t>lements</w:t>
+            </w:r>
+          </w:p>
+        </w:tc>
+        <w:tc>
+          <w:tcPr>
+            <w:tcW w:w="1390" w:type="dxa"/>
+          </w:tcPr>
+          <w:p>
+            <w:pPr>
+              <w:pStyle w:val="ListParagraph"/>
+              <w:ind w:left="0"/>
+              <w:jc w:val="center"/>
+              <w:rPr>
+                <w:b/>
+                <w:bCs/>
+              </w:rPr>
+            </w:pPr>
+            <w:r>
+              <w:rPr>
+                <w:b/>
+                <w:bCs/>
+              </w:rPr>
+              <w:t>Prep</w:t>
+            </w:r>
+            <w:r>
+              <w:rPr>
+                <w:b/>
+                <w:bCs/>
+              </w:rPr>
+              <w:t>osition</w:t>
+            </w:r>
+          </w:p>
+        </w:tc>
+        <w:tc>
+          <w:tcPr>
+            <w:tcW w:w="2830" w:type="dxa"/>
+          </w:tcPr>
+          <w:p>
+            <w:pPr>
+              <w:pStyle w:val="ListParagraph"/>
+              <w:ind w:left="0"/>
+              <w:jc w:val="center"/>
+              <w:rPr>
+                <w:b/>
+                <w:bCs/>
+              </w:rPr>
+            </w:pPr>
+            <w:r>
+              <w:rPr>
+                <w:b/>
+                <w:bCs/>
+              </w:rPr>
+              <w:t>E</w:t>
+            </w:r>
+            <w:r>
+              <w:rPr>
+                <w:b/>
+                <w:bCs/>
+              </w:rPr>
+              <w:t>lements</w:t>
+            </w:r>
+          </w:p>
+        </w:tc>
+      </w:tr>
+      <w:tr>
+        <w:tc>
+          <w:tcPr>
+            <w:tcW w:w="652" w:type="dxa"/>
+          </w:tcPr>
+          <w:p>
+            <w:pPr>
+              <w:pStyle w:val="ListParagraph"/>
+              <w:ind w:left="0"/>
+              <w:jc w:val="center"/>
+            </w:pPr>
+            <w:r>
+              <w:t>(</w:t>
+            </w:r>
+            <w:r>
+              <w:t>b</w:t>
+            </w:r>
+            <w:r>
+              <w:t>)</w:t>
+            </w:r>
+          </w:p>
+        </w:tc>
+        <w:tc>
+          <w:tcPr>
+            <w:tcW w:w="2863" w:type="dxa"/>
+          </w:tcPr>
+          <w:p>
+            <w:pPr>
+              <w:pStyle w:val="ListParagraph"/>
+              <w:ind w:left="0"/>
+            </w:pPr>
+            <w:r>
+              <w:t>D</w:t>
+            </w:r>
+            <w:r>
+              <w:t>arkness</w:t>
+            </w:r>
+          </w:p>
+          <w:p>
+            <w:pPr>
+              <w:pStyle w:val="ListParagraph"/>
+              <w:numPr>
+                <w:ilvl w:val="0"/>
+                <w:numId w:val="8"/>
+              </w:numPr>
+            </w:pPr>
+            <w:r>
+              <w:t>singular,</w:t>
+            </w:r>
+          </w:p>
+          <w:p>
+            <w:pPr>
+              <w:pStyle w:val="ListParagraph"/>
+              <w:numPr>
+                <w:ilvl w:val="0"/>
+                <w:numId w:val="8"/>
+              </w:numPr>
+            </w:pPr>
+            <w:r>
+              <w:t>masculine</w:t>
+            </w:r>
+            <w:r>
+              <w:t>.</w:t>
+            </w:r>
+          </w:p>
+        </w:tc>
+        <w:tc>
+          <w:tcPr>
+            <w:tcW w:w="1390" w:type="dxa"/>
+          </w:tcPr>
+          <w:p>
+            <w:pPr>
+              <w:pStyle w:val="ListParagraph"/>
+              <w:ind w:left="0"/>
+              <w:jc w:val="center"/>
+            </w:pPr>
+            <w:r>
+              <w:t>over</w:t>
+            </w:r>
+          </w:p>
+        </w:tc>
+        <w:tc>
+          <w:tcPr>
+            <w:tcW w:w="2830" w:type="dxa"/>
+          </w:tcPr>
+          <w:p>
+            <w:pPr>
+              <w:pStyle w:val="ListParagraph"/>
+              <w:ind w:left="0"/>
+            </w:pPr>
+            <w:r>
+              <w:t>D</w:t>
+            </w:r>
+            <w:r>
+              <w:t>eep</w:t>
+            </w:r>
+            <w:r>
+              <w:t>/sea/abyss</w:t>
+            </w:r>
+          </w:p>
+          <w:p>
+            <w:pPr>
+              <w:pStyle w:val="ListParagraph"/>
+              <w:numPr>
+                <w:ilvl w:val="0"/>
+                <w:numId w:val="8"/>
+              </w:numPr>
+            </w:pPr>
+            <w:r>
+              <w:t>singular,</w:t>
+            </w:r>
+          </w:p>
+          <w:p>
+            <w:pPr>
+              <w:pStyle w:val="ListParagraph"/>
+              <w:numPr>
+                <w:ilvl w:val="0"/>
+                <w:numId w:val="8"/>
+              </w:numPr>
+            </w:pPr>
+            <w:r>
+              <w:t>feminine</w:t>
+            </w:r>
+            <w:r>
+              <w:t>.</w:t>
+            </w:r>
+          </w:p>
+        </w:tc>
+      </w:tr>
+      <w:tr>
+        <w:tc>
+          <w:tcPr>
+            <w:tcW w:w="652" w:type="dxa"/>
+          </w:tcPr>
+          <w:p>
+            <w:pPr>
+              <w:pStyle w:val="ListParagraph"/>
+              <w:ind w:left="0"/>
+              <w:jc w:val="center"/>
+            </w:pPr>
+            <w:r>
+              <w:t>(</w:t>
+            </w:r>
+            <w:r>
+              <w:t>c</w:t>
+            </w:r>
+            <w:r>
+              <w:t>)</w:t>
+            </w:r>
+          </w:p>
+        </w:tc>
+        <w:tc>
+          <w:tcPr>
+            <w:tcW w:w="2863" w:type="dxa"/>
+          </w:tcPr>
+          <w:p>
+            <w:pPr>
+              <w:pStyle w:val="ListParagraph"/>
+              <w:ind w:left="0"/>
+            </w:pPr>
+            <w:r>
+              <w:t>Spirit</w:t>
+            </w:r>
+          </w:p>
+          <w:p>
+            <w:pPr>
+              <w:pStyle w:val="ListParagraph"/>
+              <w:numPr>
+                <w:ilvl w:val="0"/>
+                <w:numId w:val="8"/>
+              </w:numPr>
+            </w:pPr>
+            <w:r>
+              <w:t>singular,</w:t>
+            </w:r>
+          </w:p>
+          <w:p>
+            <w:pPr>
+              <w:pStyle w:val="ListParagraph"/>
+              <w:numPr>
+                <w:ilvl w:val="0"/>
+                <w:numId w:val="8"/>
+              </w:numPr>
+            </w:pPr>
+            <w:r>
+              <w:t>feminine</w:t>
+            </w:r>
+            <w:r>
+              <w:t>.</w:t>
+            </w:r>
+          </w:p>
+        </w:tc>
+        <w:tc>
+          <w:tcPr>
+            <w:tcW w:w="1390" w:type="dxa"/>
+          </w:tcPr>
+          <w:p>
+            <w:pPr>
+              <w:pStyle w:val="ListParagraph"/>
+              <w:ind w:left="0"/>
+              <w:jc w:val="center"/>
+            </w:pPr>
+            <w:r>
+              <w:t>over</w:t>
+            </w:r>
+          </w:p>
+        </w:tc>
+        <w:tc>
+          <w:tcPr>
+            <w:tcW w:w="2830" w:type="dxa"/>
+          </w:tcPr>
+          <w:p>
+            <w:pPr>
+              <w:pStyle w:val="ListParagraph"/>
+              <w:ind w:left="0"/>
+            </w:pPr>
+            <w:r>
+              <w:t>W</w:t>
+            </w:r>
+            <w:r>
+              <w:t>aters</w:t>
+            </w:r>
+          </w:p>
+          <w:p>
+            <w:pPr>
+              <w:pStyle w:val="ListParagraph"/>
+              <w:numPr>
+                <w:ilvl w:val="0"/>
+                <w:numId w:val="8"/>
+              </w:numPr>
+            </w:pPr>
+            <w:r>
+              <w:t>plural</w:t>
+            </w:r>
+            <w:r>
+              <w:t xml:space="preserve"> </w:t>
+            </w:r>
+          </w:p>
+          <w:p>
+            <w:pPr>
+              <w:pStyle w:val="ListParagraph"/>
+              <w:numPr>
+                <w:ilvl w:val="0"/>
+                <w:numId w:val="8"/>
+              </w:numPr>
+            </w:pPr>
+            <w:r>
+              <w:t>masculine</w:t>
+            </w:r>
+            <w:r>
+              <w:t xml:space="preserve">, </w:t>
+            </w:r>
+          </w:p>
+        </w:tc>
+      </w:tr>
+    </w:tbl>
+    <w:p/>
     <w:p>
       <w:pPr>
         <w:pStyle w:val="ListParagraph"/>
@@ -2230,7 +2706,13 @@
         </w:numPr>
       </w:pPr>
       <w:r>
-        <w:t xml:space="preserve">The noun ‘spirit’ has </w:t>
+        <w:t xml:space="preserve">The </w:t>
+      </w:r>
+      <w:r>
+        <w:t xml:space="preserve">singular </w:t>
+      </w:r>
+      <w:r>
+        <w:t xml:space="preserve">noun ‘spirit’ has </w:t>
       </w:r>
       <w:r>
         <w:t>an attributive</w:t>
@@ -2249,12 +2731,18 @@
         <w:t>Elohim</w:t>
       </w:r>
       <w:r>
-        <w:t>,</w:t>
-      </w:r>
-      <w:r>
         <w:t>’</w:t>
       </w:r>
       <w:r>
+        <w:t xml:space="preserve"> and participa</w:t>
+      </w:r>
+      <w:r>
+        <w:t>n</w:t>
+      </w:r>
+      <w:r>
+        <w:t>t verb ‘moving,’</w:t>
+      </w:r>
+      <w:r>
         <w:t xml:space="preserve"> which means ‘spirit’ can be </w:t>
       </w:r>
       <w:r>
@@ -2276,10 +2764,19 @@
         <w:t xml:space="preserve">the spirit of God is written as ‘Spirit’ </w:t>
       </w:r>
       <w:r>
-        <w:t xml:space="preserve">(or the holy spirit) </w:t>
-      </w:r>
-      <w:r>
-        <w:t xml:space="preserve">and </w:t>
+        <w:t>(</w:t>
+      </w:r>
+      <w:r>
+        <w:t>referring to</w:t>
+      </w:r>
+      <w:r>
+        <w:t xml:space="preserve"> the holy spirit)</w:t>
+      </w:r>
+      <w:r>
+        <w:t xml:space="preserve">; </w:t>
+      </w:r>
+      <w:r>
+        <w:t xml:space="preserve">sometimes </w:t>
       </w:r>
       <w:r>
         <w:t xml:space="preserve">the spirit of </w:t>
@@ -2288,37 +2785,10 @@
         <w:t>others</w:t>
       </w:r>
       <w:r>
-        <w:t xml:space="preserve"> is translated as ‘ghost</w:t>
-      </w:r>
-      <w:r>
-        <w:t>.</w:t>
-      </w:r>
-      <w:r>
-        <w:t xml:space="preserve">’ </w:t>
-      </w:r>
-      <w:r>
-        <w:t xml:space="preserve">The spirit of God that is opposite to ‘darkness’ can </w:t>
-      </w:r>
-      <w:r>
-        <w:t xml:space="preserve">also </w:t>
-      </w:r>
-      <w:r>
-        <w:t>be literally represented as the ‘light</w:t>
-      </w:r>
-      <w:r>
-        <w:t xml:space="preserve"> of the world</w:t>
-      </w:r>
-      <w:r>
-        <w:t>’</w:t>
-      </w:r>
-      <w:r>
-        <w:t xml:space="preserve"> who is Jesus</w:t>
-      </w:r>
-      <w:r>
-        <w:t xml:space="preserve"> Christ</w:t>
-      </w:r>
-      <w:r>
-        <w:t>.</w:t>
+        <w:t xml:space="preserve"> is translated as ‘ghost’</w:t>
+      </w:r>
+      <w:r>
+        <w:t xml:space="preserve"> in English version.</w:t>
       </w:r>
       <w:r>
         <w:t xml:space="preserve"> </w:t>
@@ -2333,43 +2803,43 @@
         </w:numPr>
       </w:pPr>
       <w:r>
-        <w:t>The spirit</w:t>
-      </w:r>
-      <w:r>
-        <w:t xml:space="preserve"> of God</w:t>
-      </w:r>
-      <w:r>
-        <w:t xml:space="preserve"> </w:t>
-      </w:r>
-      <w:r>
-        <w:t>hovering</w:t>
-      </w:r>
-      <w:r>
-        <w:t xml:space="preserve"> </w:t>
-      </w:r>
-      <w:r>
-        <w:t>over</w:t>
-      </w:r>
-      <w:r>
-        <w:t xml:space="preserve"> water</w:t>
-      </w:r>
-      <w:r>
-        <w:t xml:space="preserve"> (Gen1:2c)</w:t>
-      </w:r>
-      <w:r>
-        <w:t xml:space="preserve"> </w:t>
-      </w:r>
-      <w:r>
-        <w:t xml:space="preserve">and ‘darkness’ </w:t>
-      </w:r>
-      <w:r>
-        <w:t xml:space="preserve">over the </w:t>
-      </w:r>
-      <w:r>
-        <w:t>‘</w:t>
-      </w:r>
-      <w:r>
-        <w:t>deep</w:t>
+        <w:t>Contrasting (b) to (c)</w:t>
+      </w:r>
+      <w:r>
+        <w:t xml:space="preserve"> in gender</w:t>
+      </w:r>
+      <w:r>
+        <w:t xml:space="preserve">, </w:t>
+      </w:r>
+      <w:r>
+        <w:t xml:space="preserve">‘darkness’ </w:t>
+      </w:r>
+      <w:r>
+        <w:t>against</w:t>
+      </w:r>
+      <w:r>
+        <w:t xml:space="preserve"> ‘</w:t>
+      </w:r>
+      <w:r>
+        <w:t>S</w:t>
+      </w:r>
+      <w:r>
+        <w:t xml:space="preserve">pirit’ </w:t>
+      </w:r>
+      <w:r>
+        <w:t xml:space="preserve">and </w:t>
+      </w:r>
+      <w:r>
+        <w:t xml:space="preserve">the ‘deep/sea/abyss’ </w:t>
+      </w:r>
+      <w:r>
+        <w:t>against</w:t>
+      </w:r>
+      <w:r>
+        <w:t xml:space="preserve"> ‘waters</w:t>
+      </w:r>
+      <w:r>
+        <w:t>,</w:t>
       </w:r>
       <w:r>
         <w:t>’</w:t>
@@ -2378,34 +2848,61 @@
         <w:t xml:space="preserve"> </w:t>
       </w:r>
       <w:r>
-        <w:t xml:space="preserve">(Gen1:2b) </w:t>
-      </w:r>
-      <w:r>
-        <w:t>refers to Jesus</w:t>
-      </w:r>
-      <w:r>
-        <w:t xml:space="preserve"> </w:t>
-      </w:r>
-      <w:r>
-        <w:t>w</w:t>
-      </w:r>
-      <w:r>
-        <w:t xml:space="preserve">alking </w:t>
-      </w:r>
-      <w:r>
-        <w:t>over</w:t>
-      </w:r>
-      <w:r>
-        <w:t xml:space="preserve"> water at night between 1-3</w:t>
-      </w:r>
-      <w:r>
-        <w:t>am</w:t>
-      </w:r>
-      <w:r>
-        <w:t>, the darkest period in a day</w:t>
-      </w:r>
-      <w:r>
-        <w:t xml:space="preserve"> (Mat14:25, Mark6:48)</w:t>
+        <w:t xml:space="preserve"> </w:t>
+      </w:r>
+      <w:r>
+        <w:t>literally, the</w:t>
+      </w:r>
+      <w:r>
+        <w:t xml:space="preserve"> opposite </w:t>
+      </w:r>
+      <w:r>
+        <w:t>of</w:t>
+      </w:r>
+      <w:r>
+        <w:t xml:space="preserve"> ‘darkness’ </w:t>
+      </w:r>
+      <w:r>
+        <w:t xml:space="preserve">is ‘light.’ </w:t>
+      </w:r>
+      <w:r>
+        <w:t>The ‘darkness’</w:t>
+      </w:r>
+      <w:r>
+        <w:t xml:space="preserve"> infers that the Spirit</w:t>
+      </w:r>
+      <w:r>
+        <w:t xml:space="preserve"> </w:t>
+      </w:r>
+      <w:r>
+        <w:t>is</w:t>
+      </w:r>
+      <w:r>
+        <w:t xml:space="preserve"> ‘light</w:t>
+      </w:r>
+      <w:r>
+        <w:t>’</w:t>
+      </w:r>
+      <w:r>
+        <w:t xml:space="preserve"> </w:t>
+      </w:r>
+      <w:r>
+        <w:t xml:space="preserve">which </w:t>
+      </w:r>
+      <w:r>
+        <w:t>predicts</w:t>
+      </w:r>
+      <w:r>
+        <w:t xml:space="preserve"> what </w:t>
+      </w:r>
+      <w:r>
+        <w:t>Jesus</w:t>
+      </w:r>
+      <w:r>
+        <w:t xml:space="preserve"> Christ</w:t>
+      </w:r>
+      <w:r>
+        <w:t xml:space="preserve"> claimed He is the light of the world (John 8:23)</w:t>
       </w:r>
       <w:r>
         <w:t>.</w:t>
@@ -2414,49 +2911,16 @@
         <w:t xml:space="preserve"> </w:t>
       </w:r>
       <w:r>
-        <w:t>Gen1:2</w:t>
-      </w:r>
-      <w:r>
-        <w:t>(b,</w:t>
-      </w:r>
-      <w:r>
-        <w:t xml:space="preserve"> </w:t>
-      </w:r>
-      <w:r>
-        <w:t>c)</w:t>
-      </w:r>
-      <w:r>
-        <w:t xml:space="preserve"> shows that</w:t>
-      </w:r>
-      <w:r>
-        <w:t xml:space="preserve"> </w:t>
-      </w:r>
-      <w:r>
-        <w:t xml:space="preserve">the ‘spirit’ </w:t>
-      </w:r>
-      <w:r>
-        <w:t>initially</w:t>
-      </w:r>
-      <w:r>
-        <w:t xml:space="preserve"> </w:t>
-      </w:r>
-      <w:r>
-        <w:t>refers</w:t>
-      </w:r>
-      <w:r>
-        <w:t xml:space="preserve"> </w:t>
-      </w:r>
-      <w:r>
-        <w:t xml:space="preserve">to </w:t>
-      </w:r>
-      <w:r>
-        <w:t xml:space="preserve">the triune spirit. </w:t>
-      </w:r>
-      <w:r>
-        <w:t xml:space="preserve"> </w:t>
-      </w:r>
-      <w:r>
-        <w:t xml:space="preserve"> </w:t>
+        <w:t>The difference between the Spirit and the light</w:t>
+      </w:r>
+      <w:r>
+        <w:t xml:space="preserve"> is that the light </w:t>
+      </w:r>
+      <w:r>
+        <w:t>comes</w:t>
+      </w:r>
+      <w:r>
+        <w:t xml:space="preserve"> from the Word of God (Gen1:3) that is exactly the same as what John claimed “the Word became flesh” (John 1:14)</w:t>
       </w:r>
     </w:p>
     <w:p>
@@ -2468,89 +2932,368 @@
         </w:numPr>
       </w:pPr>
       <w:r>
-        <w:t>T</w:t>
-      </w:r>
-      <w:r>
-        <w:t xml:space="preserve">wo types of </w:t>
-      </w:r>
-      <w:r>
-        <w:t>spirit</w:t>
-      </w:r>
-      <w:r>
-        <w:t xml:space="preserve">s </w:t>
-      </w:r>
-      <w:r>
-        <w:t xml:space="preserve">can </w:t>
-      </w:r>
-      <w:r>
-        <w:t xml:space="preserve">also </w:t>
-      </w:r>
-      <w:r>
-        <w:t xml:space="preserve">refer to </w:t>
-      </w:r>
-      <w:r>
-        <w:t>two types</w:t>
-      </w:r>
-      <w:r>
-        <w:t xml:space="preserve"> of</w:t>
-      </w:r>
-      <w:r>
-        <w:t xml:space="preserve"> ‘heavens’</w:t>
-      </w:r>
-      <w:r>
-        <w:t xml:space="preserve"> (in plural form)</w:t>
-      </w:r>
-      <w:r>
-        <w:t xml:space="preserve"> that has day and night</w:t>
-      </w:r>
-      <w:r>
-        <w:t xml:space="preserve"> rather than layers.</w:t>
-      </w:r>
-      <w:r>
-        <w:t xml:space="preserve"> </w:t>
-      </w:r>
-      <w:r>
-        <w:t>"God saw that the light was good, and he separated the light from the darkness</w:t>
-      </w:r>
-      <w:r>
-        <w:t xml:space="preserve">. </w:t>
-      </w:r>
-      <w:r>
-        <w:t xml:space="preserve">God called the light </w:t>
+        <w:t>The spirit</w:t>
+      </w:r>
+      <w:r>
+        <w:t xml:space="preserve"> of God</w:t>
+      </w:r>
+      <w:r>
+        <w:t xml:space="preserve"> </w:t>
+      </w:r>
+      <w:r>
+        <w:t>hovering</w:t>
+      </w:r>
+      <w:r>
+        <w:t xml:space="preserve"> </w:t>
+      </w:r>
+      <w:r>
+        <w:t>over</w:t>
+      </w:r>
+      <w:r>
+        <w:t xml:space="preserve"> water</w:t>
+      </w:r>
+      <w:r>
+        <w:t>s</w:t>
+      </w:r>
+      <w:r>
+        <w:t xml:space="preserve"> </w:t>
+      </w:r>
+      <w:r>
+        <w:t>(</w:t>
+      </w:r>
+      <w:r>
+        <w:t>c)</w:t>
+      </w:r>
+      <w:r>
+        <w:t xml:space="preserve"> </w:t>
+      </w:r>
+      <w:r>
+        <w:t xml:space="preserve">and ‘darkness’ </w:t>
+      </w:r>
+      <w:r>
+        <w:t xml:space="preserve">over the </w:t>
       </w:r>
       <w:r>
         <w:t>‘</w:t>
       </w:r>
       <w:r>
-        <w:t>day,</w:t>
+        <w:t>deep</w:t>
       </w:r>
       <w:r>
         <w:t>’</w:t>
       </w:r>
       <w:r>
-        <w:t xml:space="preserve"> and the darkness he called </w:t>
+        <w:t xml:space="preserve"> </w:t>
+      </w:r>
+      <w:r>
+        <w:t xml:space="preserve">(b) </w:t>
+      </w:r>
+      <w:r>
+        <w:t>prefigure an identical scenario when</w:t>
+      </w:r>
+      <w:r>
+        <w:t xml:space="preserve"> Jesus</w:t>
+      </w:r>
+      <w:r>
+        <w:t xml:space="preserve"> </w:t>
+      </w:r>
+      <w:r>
+        <w:t>w</w:t>
+      </w:r>
+      <w:r>
+        <w:t>alk</w:t>
+      </w:r>
+      <w:r>
+        <w:t>ed</w:t>
+      </w:r>
+      <w:r>
+        <w:t xml:space="preserve"> </w:t>
+      </w:r>
+      <w:r>
+        <w:t>over</w:t>
+      </w:r>
+      <w:r>
+        <w:t xml:space="preserve"> water at night between 1-3</w:t>
+      </w:r>
+      <w:r>
+        <w:t>am</w:t>
+      </w:r>
+      <w:r>
+        <w:t>, the darkest period in a day</w:t>
+      </w:r>
+      <w:r>
+        <w:t xml:space="preserve"> (Mat14:25, Mark6:48)</w:t>
+      </w:r>
+      <w:r>
+        <w:t>.</w:t>
+      </w:r>
+      <w:r>
+        <w:t xml:space="preserve"> </w:t>
+      </w:r>
+      <w:r>
+        <w:t>I</w:t>
+      </w:r>
+      <w:r>
+        <w:t>nitially</w:t>
+      </w:r>
+      <w:r>
+        <w:t>,</w:t>
+      </w:r>
+      <w:r>
+        <w:t xml:space="preserve"> </w:t>
+      </w:r>
+      <w:r>
+        <w:t xml:space="preserve">the </w:t>
+      </w:r>
+      <w:r>
+        <w:t xml:space="preserve">singular noun </w:t>
       </w:r>
       <w:r>
         <w:t>‘</w:t>
       </w:r>
       <w:r>
-        <w:t>night.</w:t>
-      </w:r>
-      <w:r>
-        <w:t>’</w:t>
-      </w:r>
-      <w:r>
-        <w:t xml:space="preserve"> And there was evening, and there was morning - the first day." (Gen1:</w:t>
-      </w:r>
-      <w:r>
-        <w:t>4-</w:t>
-      </w:r>
-      <w:r>
-        <w:t>5 NIV)</w:t>
+        <w:t>s</w:t>
+      </w:r>
+      <w:r>
+        <w:t xml:space="preserve">pirit’ </w:t>
+      </w:r>
+      <w:r>
+        <w:t>refers</w:t>
+      </w:r>
+      <w:r>
+        <w:t xml:space="preserve"> </w:t>
+      </w:r>
+      <w:r>
+        <w:t xml:space="preserve">to </w:t>
+      </w:r>
+      <w:r>
+        <w:t xml:space="preserve">the triune spirit. </w:t>
+      </w:r>
+      <w:r>
+        <w:t xml:space="preserve"> </w:t>
+      </w:r>
+      <w:r>
+        <w:t xml:space="preserve"> </w:t>
       </w:r>
     </w:p>
     <w:p>
       <w:pPr>
+        <w:pStyle w:val="ListParagraph"/>
+        <w:numPr>
+          <w:ilvl w:val="0"/>
+          <w:numId w:val="7"/>
+        </w:numPr>
+      </w:pPr>
+      <w:r>
+        <w:t xml:space="preserve">The </w:t>
+      </w:r>
+      <w:r>
+        <w:t xml:space="preserve">reiterated </w:t>
+      </w:r>
+      <w:r>
+        <w:t xml:space="preserve">singular noun ‘earth’ in </w:t>
+      </w:r>
+      <w:r>
+        <w:t>Gen1:2</w:t>
+      </w:r>
+      <w:r>
+        <w:t xml:space="preserve"> (a) is </w:t>
+      </w:r>
+      <w:r>
+        <w:t>to</w:t>
+      </w:r>
+      <w:r>
+        <w:t xml:space="preserve"> further </w:t>
+      </w:r>
+      <w:r>
+        <w:t>descri</w:t>
+      </w:r>
+      <w:r>
+        <w:t xml:space="preserve">be what </w:t>
+      </w:r>
+      <w:r>
+        <w:t xml:space="preserve">the created </w:t>
+      </w:r>
+      <w:r>
+        <w:t xml:space="preserve">‘earth’ </w:t>
+      </w:r>
+      <w:r>
+        <w:t>(</w:t>
+      </w:r>
+      <w:r>
+        <w:t>Gen1:1</w:t>
+      </w:r>
+      <w:r>
+        <w:t xml:space="preserve">) </w:t>
+      </w:r>
+      <w:r>
+        <w:t xml:space="preserve">is. Accordingly, ‘Spirit’ is to further describe what </w:t>
+      </w:r>
+      <w:r>
+        <w:t xml:space="preserve">the created </w:t>
+      </w:r>
+      <w:r>
+        <w:t xml:space="preserve">‘heaven’ means. </w:t>
+      </w:r>
+      <w:r>
+        <w:t>The plural form</w:t>
+      </w:r>
+      <w:r>
+        <w:t xml:space="preserve"> of</w:t>
+      </w:r>
+      <w:r>
+        <w:t xml:space="preserve"> ‘heavens’</w:t>
+      </w:r>
+      <w:r>
+        <w:t xml:space="preserve"> (Gen1:1)</w:t>
+      </w:r>
+      <w:r>
+        <w:t xml:space="preserve"> </w:t>
+      </w:r>
+      <w:r>
+        <w:t xml:space="preserve">infers </w:t>
+      </w:r>
+      <w:r>
+        <w:t xml:space="preserve">to </w:t>
+      </w:r>
+      <w:r>
+        <w:t xml:space="preserve">the possible multiple spirits rather than layers of heaven. Two major </w:t>
+      </w:r>
+      <w:r>
+        <w:t xml:space="preserve">types of </w:t>
+      </w:r>
+      <w:r>
+        <w:t xml:space="preserve">heavens are </w:t>
+      </w:r>
+      <w:r>
+        <w:t>day and night</w:t>
+      </w:r>
+      <w:r>
+        <w:t xml:space="preserve">, </w:t>
+      </w:r>
+      <w:r>
+        <w:t xml:space="preserve">which means </w:t>
+      </w:r>
+      <w:r>
+        <w:t xml:space="preserve">light and darkness, </w:t>
+      </w:r>
+      <w:r>
+        <w:t>morning and evening,</w:t>
+      </w:r>
+      <w:r>
+        <w:t xml:space="preserve"> </w:t>
+      </w:r>
+      <w:r>
+        <w:t xml:space="preserve">the </w:t>
+      </w:r>
+      <w:r>
+        <w:t xml:space="preserve">spirit of God and </w:t>
+      </w:r>
+      <w:r>
+        <w:t xml:space="preserve">the spirit of </w:t>
+      </w:r>
+      <w:r>
+        <w:t>Satan, good and evil</w:t>
+      </w:r>
+      <w:r>
+        <w:t xml:space="preserve">, </w:t>
+      </w:r>
+      <w:r>
+        <w:t>waters</w:t>
+      </w:r>
+      <w:r>
+        <w:t xml:space="preserve"> and the deep/</w:t>
+      </w:r>
+      <w:r>
+        <w:t>sea</w:t>
+      </w:r>
+      <w:r>
+        <w:t>/abyss</w:t>
+      </w:r>
+      <w:r>
+        <w:t>.</w:t>
+      </w:r>
+      <w:r>
+        <w:t xml:space="preserve"> </w:t>
+      </w:r>
+      <w:r>
+        <w:t>"God saw that the light was good, and he separated the light from the darkness</w:t>
+      </w:r>
+      <w:r>
+        <w:t xml:space="preserve">. </w:t>
+      </w:r>
+      <w:r>
+        <w:t xml:space="preserve">God called the light </w:t>
+      </w:r>
+      <w:r>
+        <w:t>‘</w:t>
+      </w:r>
+      <w:r>
+        <w:t>day,</w:t>
+      </w:r>
+      <w:r>
+        <w:t>’</w:t>
+      </w:r>
+      <w:r>
+        <w:t xml:space="preserve"> and the darkness he called </w:t>
+      </w:r>
+      <w:r>
+        <w:t>‘</w:t>
+      </w:r>
+      <w:r>
+        <w:t>night.</w:t>
+      </w:r>
+      <w:r>
+        <w:t>’</w:t>
+      </w:r>
+      <w:r>
+        <w:t xml:space="preserve"> And there was evening, and there was morning - the first day." (Gen1:</w:t>
+      </w:r>
+      <w:r>
+        <w:t>4-</w:t>
+      </w:r>
+      <w:r>
+        <w:t>5 NIV)</w:t>
+      </w:r>
+      <w:r>
+        <w:t xml:space="preserve">. The multiple types of </w:t>
+      </w:r>
+      <w:r>
+        <w:t xml:space="preserve">created </w:t>
+      </w:r>
+      <w:r>
+        <w:t>heavens infers</w:t>
+      </w:r>
+      <w:r>
+        <w:t xml:space="preserve"> God’s</w:t>
+      </w:r>
+      <w:r>
+        <w:t xml:space="preserve"> </w:t>
+      </w:r>
+      <w:r>
+        <w:t>sovereignty</w:t>
+      </w:r>
+      <w:r>
+        <w:t xml:space="preserve">: </w:t>
+      </w:r>
+      <w:r>
+        <w:t>“</w:t>
+      </w:r>
+      <w:r>
+        <w:t>To God, the darkness is as light</w:t>
+      </w:r>
+      <w:r>
+        <w:t>”</w:t>
+      </w:r>
+      <w:r>
+        <w:t xml:space="preserve"> (Psa139:12).</w:t>
+      </w:r>
+      <w:r>
+        <w:t xml:space="preserve"> </w:t>
+      </w:r>
+    </w:p>
+    <w:p>
+      <w:pPr>
         <w:rPr>
           <w:b/>
           <w:bCs/>
@@ -2609,7 +3352,7 @@
         <w:t xml:space="preserve">Hebrew </w:t>
       </w:r>
       <w:r>
-        <w:t>word ‘soul (</w:t>
+        <w:t xml:space="preserve">word </w:t>
       </w:r>
       <w:proofErr w:type="spellStart"/>
       <w:r>
@@ -2620,7 +3363,19 @@
         <w:t>ׁ</w:t>
       </w:r>
       <w:r>
-        <w:t>) first appears in Genesis,</w:t>
+        <w:t xml:space="preserve"> </w:t>
+      </w:r>
+      <w:r>
+        <w:t>(‘</w:t>
+      </w:r>
+      <w:r>
+        <w:t>soul</w:t>
+      </w:r>
+      <w:r>
+        <w:t xml:space="preserve">’) </w:t>
+      </w:r>
+      <w:r>
+        <w:t>first appears in Genesis,</w:t>
       </w:r>
     </w:p>
     <w:p/>
@@ -2832,7 +3587,16 @@
     </w:p>
     <w:p>
       <w:r>
-        <w:t xml:space="preserve">which can be divided into three </w:t>
+        <w:t>that</w:t>
+      </w:r>
+      <w:r>
+        <w:t xml:space="preserve"> c</w:t>
+      </w:r>
+      <w:r>
+        <w:t>ontains</w:t>
+      </w:r>
+      <w:r>
+        <w:t xml:space="preserve"> three </w:t>
       </w:r>
       <w:r>
         <w:t>sections (a, b and c)</w:t>
@@ -3393,13 +4157,13 @@
         <w:tblLook w:val="04A0" w:firstRow="1" w:lastRow="0" w:firstColumn="1" w:lastColumn="0" w:noHBand="0" w:noVBand="1"/>
       </w:tblPr>
       <w:tblGrid>
-        <w:gridCol w:w="340"/>
-        <w:gridCol w:w="462"/>
-        <w:gridCol w:w="1103"/>
+        <w:gridCol w:w="341"/>
+        <w:gridCol w:w="643"/>
+        <w:gridCol w:w="1097"/>
         <w:gridCol w:w="1083"/>
-        <w:gridCol w:w="1290"/>
+        <w:gridCol w:w="1269"/>
         <w:gridCol w:w="737"/>
-        <w:gridCol w:w="4335"/>
+        <w:gridCol w:w="4180"/>
       </w:tblGrid>
       <w:tr>
         <w:tc>
@@ -3418,7 +4182,6 @@
                 <w:b/>
                 <w:bCs/>
               </w:rPr>
-              <w:lastRenderedPageBreak/>
               <w:t>#</w:t>
             </w:r>
           </w:p>
@@ -3439,7 +4202,7 @@
                 <w:b/>
                 <w:bCs/>
               </w:rPr>
-              <w:t>@</w:t>
+              <w:t>Sect</w:t>
             </w:r>
           </w:p>
         </w:tc>
@@ -4316,13 +5079,59 @@
         </w:numPr>
       </w:pPr>
       <w:r>
-        <w:t xml:space="preserve">Item (1) and (2) share common alphabet </w:t>
+        <w:t>The Hebrew</w:t>
+      </w:r>
+      <w:r>
+        <w:t xml:space="preserve"> </w:t>
+      </w:r>
+      <w:proofErr w:type="spellStart"/>
+      <w:r>
+        <w:t>יָצַר</w:t>
+      </w:r>
+      <w:proofErr w:type="spellEnd"/>
+      <w:r>
+        <w:t xml:space="preserve"> </w:t>
+      </w:r>
+      <w:r>
+        <w:t xml:space="preserve">(form) </w:t>
+      </w:r>
+      <w:r>
+        <w:t>and</w:t>
+      </w:r>
+      <w:r>
+        <w:t xml:space="preserve"> </w:t>
+      </w:r>
+      <w:proofErr w:type="spellStart"/>
+      <w:r>
+        <w:t>עָפָר</w:t>
+      </w:r>
+      <w:proofErr w:type="spellEnd"/>
+      <w:r>
+        <w:t xml:space="preserve"> </w:t>
+      </w:r>
+      <w:r>
+        <w:t xml:space="preserve">(dust) </w:t>
+      </w:r>
+      <w:r>
+        <w:t xml:space="preserve">share common alphabet </w:t>
       </w:r>
       <w:r>
         <w:t>ר</w:t>
       </w:r>
       <w:r>
-        <w:t xml:space="preserve"> which shed the light on the difference between the </w:t>
+        <w:t xml:space="preserve"> which shed the light on the difference </w:t>
+      </w:r>
+      <w:r>
+        <w:t>among</w:t>
+      </w:r>
+      <w:r>
+        <w:t xml:space="preserve"> </w:t>
+      </w:r>
+      <w:r>
+        <w:t>words for ‘creation’</w:t>
+      </w:r>
+      <w:r>
+        <w:t xml:space="preserve"> </w:t>
       </w:r>
       <w:proofErr w:type="spellStart"/>
       <w:r>
@@ -4330,7 +5139,13 @@
       </w:r>
       <w:proofErr w:type="spellEnd"/>
       <w:r>
-        <w:t xml:space="preserve"> and </w:t>
+        <w:t xml:space="preserve"> </w:t>
+      </w:r>
+      <w:r>
+        <w:t>,</w:t>
+      </w:r>
+      <w:r>
+        <w:t xml:space="preserve"> </w:t>
       </w:r>
       <w:proofErr w:type="spellStart"/>
       <w:r>
@@ -4415,55 +5230,18 @@
         </w:numPr>
       </w:pPr>
       <w:r>
-        <w:t xml:space="preserve">Item </w:t>
-      </w:r>
-      <w:r>
-        <w:t>(</w:t>
-      </w:r>
-      <w:r>
-        <w:t>3</w:t>
-      </w:r>
-      <w:r>
-        <w:t>)</w:t>
-      </w:r>
-      <w:r>
-        <w:t xml:space="preserve">, </w:t>
-      </w:r>
-      <w:r>
-        <w:t>(</w:t>
-      </w:r>
-      <w:r>
-        <w:t>4</w:t>
-      </w:r>
-      <w:r>
-        <w:t>)</w:t>
-      </w:r>
-      <w:r>
-        <w:t xml:space="preserve"> and </w:t>
-      </w:r>
-      <w:r>
-        <w:t>(</w:t>
-      </w:r>
-      <w:r>
-        <w:t>5</w:t>
-      </w:r>
-      <w:r>
-        <w:t>)</w:t>
-      </w:r>
-      <w:r>
-        <w:t xml:space="preserve"> share common alphabet</w:t>
-      </w:r>
-      <w:r>
-        <w:t xml:space="preserve"> </w:t>
-      </w:r>
-      <w:r>
-        <w:t>פָ</w:t>
-      </w:r>
-      <w:r>
-        <w:t xml:space="preserve"> which shed the light on the connection among the dust, nose and breath. They also sound similar</w:t>
-      </w:r>
-      <w:r>
-        <w:t xml:space="preserve"> in pronunciation (</w:t>
+        <w:t>The Hebrew</w:t>
+      </w:r>
+      <w:r>
+        <w:t xml:space="preserve"> </w:t>
+      </w:r>
+      <w:proofErr w:type="spellStart"/>
+      <w:r>
+        <w:t>עָפָר</w:t>
+      </w:r>
+      <w:proofErr w:type="spellEnd"/>
+      <w:r>
+        <w:t xml:space="preserve"> (</w:t>
       </w:r>
       <w:proofErr w:type="spellStart"/>
       <w:r>
@@ -4471,11 +5249,139 @@
           <w:i/>
           <w:iCs/>
         </w:rPr>
+        <w:t>afar</w:t>
+      </w:r>
+      <w:r>
+        <w:t>,</w:t>
+      </w:r>
+      <w:r>
+        <w:t>’dust</w:t>
+      </w:r>
+      <w:proofErr w:type="spellEnd"/>
+      <w:r>
+        <w:t>’),</w:t>
+      </w:r>
+      <w:r>
+        <w:t xml:space="preserve"> </w:t>
+      </w:r>
+      <w:proofErr w:type="spellStart"/>
+      <w:r>
+        <w:t>נָפַח</w:t>
+      </w:r>
+      <w:proofErr w:type="spellEnd"/>
+      <w:r>
+        <w:t xml:space="preserve"> </w:t>
+      </w:r>
+      <w:r>
+        <w:t>(</w:t>
+      </w:r>
+      <w:proofErr w:type="spellStart"/>
+      <w:r>
+        <w:rPr>
+          <w:i/>
+          <w:iCs/>
+        </w:rPr>
+        <w:t>nafar</w:t>
+      </w:r>
+      <w:proofErr w:type="spellEnd"/>
+      <w:r>
+        <w:rPr>
+          <w:i/>
+          <w:iCs/>
+        </w:rPr>
+        <w:t xml:space="preserve">, </w:t>
+      </w:r>
+      <w:r>
+        <w:t>‘</w:t>
+      </w:r>
+      <w:r>
+        <w:t>blow</w:t>
+      </w:r>
+      <w:r>
+        <w:t>’</w:t>
+      </w:r>
+      <w:r>
+        <w:t>)</w:t>
+      </w:r>
+      <w:r>
+        <w:t xml:space="preserve"> and </w:t>
+      </w:r>
+      <w:proofErr w:type="spellStart"/>
+      <w:r>
+        <w:t>אַף</w:t>
+      </w:r>
+      <w:proofErr w:type="spellEnd"/>
+      <w:r>
+        <w:t xml:space="preserve"> </w:t>
+      </w:r>
+      <w:r>
+        <w:t>(</w:t>
+      </w:r>
+      <w:proofErr w:type="spellStart"/>
+      <w:r>
+        <w:rPr>
+          <w:i/>
+          <w:iCs/>
+        </w:rPr>
         <w:t>af</w:t>
       </w:r>
       <w:proofErr w:type="spellEnd"/>
       <w:r>
-        <w:t xml:space="preserve">). </w:t>
+        <w:t xml:space="preserve"> , ‘</w:t>
+      </w:r>
+      <w:r>
+        <w:t>nostril</w:t>
+      </w:r>
+      <w:r>
+        <w:t>’</w:t>
+      </w:r>
+      <w:r>
+        <w:t>)</w:t>
+      </w:r>
+      <w:r>
+        <w:t xml:space="preserve"> share common alphabet</w:t>
+      </w:r>
+      <w:r>
+        <w:t xml:space="preserve"> </w:t>
+      </w:r>
+      <w:r>
+        <w:t>פָ</w:t>
+      </w:r>
+      <w:r>
+        <w:t xml:space="preserve"> </w:t>
+      </w:r>
+      <w:r>
+        <w:t xml:space="preserve">and similar </w:t>
+      </w:r>
+      <w:r>
+        <w:t>pronunciation (</w:t>
+      </w:r>
+      <w:proofErr w:type="spellStart"/>
+      <w:r>
+        <w:rPr>
+          <w:i/>
+          <w:iCs/>
+        </w:rPr>
+        <w:t>af</w:t>
+      </w:r>
+      <w:proofErr w:type="spellEnd"/>
+      <w:r>
+        <w:t>)</w:t>
+      </w:r>
+      <w:r>
+        <w:t>,</w:t>
+      </w:r>
+      <w:r>
+        <w:t xml:space="preserve"> </w:t>
+      </w:r>
+      <w:r>
+        <w:t xml:space="preserve">which shed the light on the </w:t>
+      </w:r>
+      <w:r>
+        <w:t>linked blockchain</w:t>
+      </w:r>
+      <w:r>
+        <w:t xml:space="preserve"> among the dust, nose and breath. </w:t>
       </w:r>
     </w:p>
     <w:p>
@@ -4487,7 +5393,44 @@
         </w:numPr>
       </w:pPr>
       <w:r>
-        <w:t xml:space="preserve">Item (6) come from the primitive root </w:t>
+        <w:t>The Hebrew</w:t>
+      </w:r>
+      <w:r>
+        <w:t xml:space="preserve"> </w:t>
+      </w:r>
+      <w:proofErr w:type="spellStart"/>
+      <w:r>
+        <w:t>נְש</w:t>
+      </w:r>
+      <w:proofErr w:type="spellEnd"/>
+      <w:r>
+        <w:t>ָׁ</w:t>
+      </w:r>
+      <w:proofErr w:type="spellStart"/>
+      <w:r>
+        <w:t>מָה</w:t>
+      </w:r>
+      <w:proofErr w:type="spellEnd"/>
+      <w:r>
+        <w:t xml:space="preserve"> </w:t>
+      </w:r>
+      <w:r>
+        <w:t>(</w:t>
+      </w:r>
+      <w:proofErr w:type="spellStart"/>
+      <w:r>
+        <w:rPr>
+          <w:i/>
+          <w:iCs/>
+        </w:rPr>
+        <w:t>nashama</w:t>
+      </w:r>
+      <w:proofErr w:type="spellEnd"/>
+      <w:r>
+        <w:t>, breath</w:t>
+      </w:r>
+      <w:r>
+        <w:t xml:space="preserve">) come from the primitive root </w:t>
       </w:r>
       <w:proofErr w:type="spellStart"/>
       <w:r>
@@ -4498,10 +5441,22 @@
         <w:t>ַׁם</w:t>
       </w:r>
       <w:r>
-        <w:t>, which means ‘pant’ and ‘of a woman in travail or labor</w:t>
-      </w:r>
-      <w:r>
-        <w:t xml:space="preserve">.’ It is related to the delivery of woman, or a new life. </w:t>
+        <w:t xml:space="preserve"> that </w:t>
+      </w:r>
+      <w:r>
+        <w:t>means ‘pant’ and ‘of a woman in travail or labor</w:t>
+      </w:r>
+      <w:r>
+        <w:t xml:space="preserve">.’ It is related to </w:t>
+      </w:r>
+      <w:r>
+        <w:t xml:space="preserve">childbirth or </w:t>
+      </w:r>
+      <w:r>
+        <w:t>the</w:t>
+      </w:r>
+      <w:r>
+        <w:t xml:space="preserve"> new life. </w:t>
       </w:r>
     </w:p>
     <w:p>
@@ -4513,34 +5468,21 @@
         </w:numPr>
       </w:pPr>
       <w:r>
-        <w:t xml:space="preserve">Item (6) and (7) share common letter </w:t>
-      </w:r>
-      <w:r>
-        <w:t>נֶ</w:t>
-      </w:r>
-      <w:r>
-        <w:t xml:space="preserve"> and </w:t>
-      </w:r>
-      <w:r>
-        <w:t>שׁ</w:t>
-      </w:r>
-      <w:r>
-        <w:t xml:space="preserve"> which sheds the light on the connection between the breath and soul. The </w:t>
-      </w:r>
-      <w:r>
-        <w:t xml:space="preserve">Hebrew </w:t>
-      </w:r>
-      <w:r>
-        <w:t xml:space="preserve">word </w:t>
-      </w:r>
-      <w:proofErr w:type="spellStart"/>
-      <w:r>
-        <w:t>נֶפֶש</w:t>
-      </w:r>
-      <w:proofErr w:type="spellEnd"/>
-      <w:r>
-        <w:t>ׁ</w:t>
-      </w:r>
+        <w:t xml:space="preserve">The Hebrew </w:t>
+      </w:r>
+      <w:proofErr w:type="spellStart"/>
+      <w:r>
+        <w:t>נְש</w:t>
+      </w:r>
+      <w:proofErr w:type="spellEnd"/>
+      <w:r>
+        <w:t>ָׁ</w:t>
+      </w:r>
+      <w:proofErr w:type="spellStart"/>
+      <w:r>
+        <w:t>מָה</w:t>
+      </w:r>
+      <w:proofErr w:type="spellEnd"/>
       <w:r>
         <w:t xml:space="preserve"> (</w:t>
       </w:r>
@@ -4550,31 +5492,23 @@
           <w:i/>
           <w:iCs/>
         </w:rPr>
-        <w:t>nefesh</w:t>
-      </w:r>
-      <w:proofErr w:type="spellEnd"/>
-      <w:r>
-        <w:t>, soul)</w:t>
-      </w:r>
-      <w:r>
-        <w:t xml:space="preserve"> </w:t>
-      </w:r>
-      <w:r>
-        <w:t xml:space="preserve">can be considered as the combination of </w:t>
-      </w:r>
-      <w:proofErr w:type="spellStart"/>
-      <w:r>
-        <w:t>נְש</w:t>
-      </w:r>
-      <w:proofErr w:type="spellEnd"/>
-      <w:r>
-        <w:t>ָׁ</w:t>
-      </w:r>
-      <w:proofErr w:type="spellStart"/>
-      <w:r>
-        <w:t>מָה</w:t>
-      </w:r>
-      <w:proofErr w:type="spellEnd"/>
+        <w:t>nashama</w:t>
+      </w:r>
+      <w:proofErr w:type="spellEnd"/>
+      <w:r>
+        <w:t xml:space="preserve">, breath) </w:t>
+      </w:r>
+      <w:r>
+        <w:t xml:space="preserve">and </w:t>
+      </w:r>
+      <w:proofErr w:type="spellStart"/>
+      <w:r>
+        <w:t>נֶפֶש</w:t>
+      </w:r>
+      <w:proofErr w:type="spellEnd"/>
+      <w:r>
+        <w:t>ׁ</w:t>
+      </w:r>
       <w:r>
         <w:t xml:space="preserve"> </w:t>
       </w:r>
@@ -4587,17 +5521,132 @@
           <w:i/>
           <w:iCs/>
         </w:rPr>
+        <w:t>nefesh</w:t>
+      </w:r>
+      <w:proofErr w:type="spellEnd"/>
+      <w:r>
+        <w:t>, ‘soul’</w:t>
+      </w:r>
+      <w:r>
+        <w:t xml:space="preserve">) share common letter </w:t>
+      </w:r>
+      <w:r>
+        <w:t>נֶ</w:t>
+      </w:r>
+      <w:r>
+        <w:t xml:space="preserve"> and </w:t>
+      </w:r>
+      <w:r>
+        <w:t>שׁ</w:t>
+      </w:r>
+      <w:r>
+        <w:t xml:space="preserve"> which sheds the light on the connection between the breath</w:t>
+      </w:r>
+      <w:r>
+        <w:t>, spirit</w:t>
+      </w:r>
+      <w:r>
+        <w:t xml:space="preserve"> and soul. The </w:t>
+      </w:r>
+      <w:r>
+        <w:t xml:space="preserve">Hebrew </w:t>
+      </w:r>
+      <w:r>
+        <w:t xml:space="preserve">word </w:t>
+      </w:r>
+      <w:proofErr w:type="spellStart"/>
+      <w:r>
+        <w:t>נֶפֶש</w:t>
+      </w:r>
+      <w:proofErr w:type="spellEnd"/>
+      <w:r>
+        <w:t>ׁ</w:t>
+      </w:r>
+      <w:r>
+        <w:t xml:space="preserve"> (</w:t>
+      </w:r>
+      <w:proofErr w:type="spellStart"/>
+      <w:r>
+        <w:rPr>
+          <w:i/>
+          <w:iCs/>
+        </w:rPr>
+        <w:t>nefesh</w:t>
+      </w:r>
+      <w:proofErr w:type="spellEnd"/>
+      <w:r>
+        <w:t xml:space="preserve">, </w:t>
+      </w:r>
+      <w:r>
+        <w:t>‘</w:t>
+      </w:r>
+      <w:r>
+        <w:t>soul</w:t>
+      </w:r>
+      <w:r>
+        <w:t>’</w:t>
+      </w:r>
+      <w:r>
+        <w:t>)</w:t>
+      </w:r>
+      <w:r>
+        <w:t xml:space="preserve"> </w:t>
+      </w:r>
+      <w:r>
+        <w:t xml:space="preserve">can be considered as the </w:t>
+      </w:r>
+      <w:r>
+        <w:t>mixture</w:t>
+      </w:r>
+      <w:r>
+        <w:t xml:space="preserve"> of </w:t>
+      </w:r>
+      <w:proofErr w:type="spellStart"/>
+      <w:r>
+        <w:t>נְש</w:t>
+      </w:r>
+      <w:proofErr w:type="spellEnd"/>
+      <w:r>
+        <w:t>ָׁ</w:t>
+      </w:r>
+      <w:proofErr w:type="spellStart"/>
+      <w:r>
+        <w:t>מָה</w:t>
+      </w:r>
+      <w:proofErr w:type="spellEnd"/>
+      <w:r>
+        <w:t xml:space="preserve"> </w:t>
+      </w:r>
+      <w:r>
+        <w:t>(</w:t>
+      </w:r>
+      <w:proofErr w:type="spellStart"/>
+      <w:r>
+        <w:rPr>
+          <w:i/>
+          <w:iCs/>
+        </w:rPr>
         <w:t>nashama</w:t>
       </w:r>
       <w:proofErr w:type="spellEnd"/>
       <w:r>
-        <w:t xml:space="preserve">, ‘of a woman in travail’) </w:t>
+        <w:t xml:space="preserve">, </w:t>
+      </w:r>
+      <w:r>
+        <w:lastRenderedPageBreak/>
+        <w:t xml:space="preserve">‘of a woman in travail’) </w:t>
       </w:r>
       <w:r>
         <w:t xml:space="preserve">and </w:t>
       </w:r>
       <w:r>
-        <w:t>the letter</w:t>
+        <w:t>the</w:t>
+      </w:r>
+      <w:r>
+        <w:t xml:space="preserve"> </w:t>
+      </w:r>
+      <w:r>
+        <w:t>letter</w:t>
       </w:r>
       <w:r>
         <w:t xml:space="preserve"> </w:t>
@@ -4612,13 +5661,25 @@
         <w:t>that</w:t>
       </w:r>
       <w:r>
-        <w:t xml:space="preserve"> represents the ‘dust,’ ‘nostril’ and ‘</w:t>
+        <w:t xml:space="preserve"> represents ‘dust,’ ‘nostril’ and ‘</w:t>
       </w:r>
       <w:r>
         <w:t>blow</w:t>
       </w:r>
       <w:r>
-        <w:t xml:space="preserve">.’  </w:t>
+        <w:t xml:space="preserve">’  </w:t>
+      </w:r>
+      <w:r>
+        <w:t>previous</w:t>
+      </w:r>
+      <w:r>
+        <w:t>ly</w:t>
+      </w:r>
+      <w:r>
+        <w:t xml:space="preserve"> </w:t>
+      </w:r>
+      <w:r>
+        <w:t>appeared words.</w:t>
       </w:r>
     </w:p>
     <w:p>
@@ -5097,7 +6158,6 @@
           </w:p>
           <w:p>
             <w:r>
-              <w:lastRenderedPageBreak/>
               <w:t xml:space="preserve">courage (1x), </w:t>
             </w:r>
           </w:p>
@@ -5113,7 +6173,6 @@
           </w:tcPr>
           <w:p>
             <w:r>
-              <w:lastRenderedPageBreak/>
               <w:t xml:space="preserve">soul (475x), </w:t>
             </w:r>
           </w:p>
@@ -5173,7 +6232,6 @@
           </w:p>
           <w:p>
             <w:r>
-              <w:lastRenderedPageBreak/>
               <w:t xml:space="preserve">will (4x), </w:t>
             </w:r>
           </w:p>
@@ -5209,7 +6267,6 @@
           </w:tcPr>
           <w:p>
             <w:r>
-              <w:lastRenderedPageBreak/>
               <w:t>c</w:t>
             </w:r>
             <w:r>
@@ -5694,6 +6751,11 @@
       </w:tr>
     </w:tbl>
     <w:p/>
+    <w:p>
+      <w:pPr>
+        <w:ind w:left="720"/>
+      </w:pPr>
+    </w:p>
     <w:p>
       <w:pPr>
         <w:ind w:left="720"/>
@@ -5936,13 +6998,16 @@
         </w:numPr>
       </w:pPr>
       <w:r>
-        <w:t xml:space="preserve">Spirit can be of </w:t>
-      </w:r>
-      <w:r>
-        <w:t>two</w:t>
-      </w:r>
-      <w:r>
-        <w:t xml:space="preserve"> kinds</w:t>
+        <w:t>‘Soul’ is neutral, but ‘spirit’ has t</w:t>
+      </w:r>
+      <w:r>
+        <w:t>wo</w:t>
+      </w:r>
+      <w:r>
+        <w:t xml:space="preserve"> </w:t>
+      </w:r>
+      <w:r>
+        <w:t>major opposite types</w:t>
       </w:r>
       <w:r>
         <w:t>:</w:t>
@@ -5963,55 +7028,55 @@
         <w:t xml:space="preserve"> </w:t>
       </w:r>
       <w:r>
-        <w:t>(</w:t>
-      </w:r>
-      <w:r>
-        <w:t xml:space="preserve">the </w:t>
-      </w:r>
-      <w:r>
-        <w:t xml:space="preserve">holy or </w:t>
-      </w:r>
-      <w:r>
-        <w:t>triune spirit</w:t>
-      </w:r>
-      <w:r>
-        <w:t xml:space="preserve">, </w:t>
-      </w:r>
-      <w:r>
-        <w:t>Spirit)</w:t>
-      </w:r>
-      <w:r>
-        <w:t xml:space="preserve"> representing light or day</w:t>
-      </w:r>
-      <w:r>
-        <w:t>, and the</w:t>
-      </w:r>
-      <w:r>
-        <w:t xml:space="preserve"> spirit of Satan </w:t>
-      </w:r>
-      <w:r>
-        <w:t xml:space="preserve">that tends to be translated as </w:t>
-      </w:r>
-      <w:r>
-        <w:t xml:space="preserve">evil spirit or </w:t>
-      </w:r>
-      <w:r>
-        <w:t xml:space="preserve">‘ghost’ </w:t>
-      </w:r>
-      <w:r>
-        <w:t>in English</w:t>
-      </w:r>
-      <w:r>
-        <w:t>, representing the darkness or night</w:t>
-      </w:r>
-      <w:r>
-        <w:t>.</w:t>
-      </w:r>
-      <w:r>
-        <w:t xml:space="preserve"> </w:t>
-      </w:r>
-      <w:r>
-        <w:t>T</w:t>
+        <w:t xml:space="preserve">and the spirit of Satan, </w:t>
+      </w:r>
+      <w:r>
+        <w:t>linking to</w:t>
+      </w:r>
+      <w:r>
+        <w:t xml:space="preserve"> light </w:t>
+      </w:r>
+      <w:r>
+        <w:t>and</w:t>
+      </w:r>
+      <w:r>
+        <w:t xml:space="preserve"> </w:t>
+      </w:r>
+      <w:r>
+        <w:t>darkness</w:t>
+      </w:r>
+      <w:r>
+        <w:t>,</w:t>
+      </w:r>
+      <w:r>
+        <w:t xml:space="preserve"> day and night,</w:t>
+      </w:r>
+      <w:r>
+        <w:t xml:space="preserve"> </w:t>
+      </w:r>
+      <w:r>
+        <w:t>morning and evening, water and deep/abyss/sea, good and evil</w:t>
+      </w:r>
+      <w:r>
+        <w:t xml:space="preserve">, the kingdom of heaven and the kingdom </w:t>
+      </w:r>
+      <w:r>
+        <w:t>on the earth</w:t>
+      </w:r>
+      <w:r>
+        <w:t xml:space="preserve">. However, </w:t>
+      </w:r>
+      <w:r>
+        <w:t xml:space="preserve">opposite </w:t>
+      </w:r>
+      <w:r>
+        <w:t xml:space="preserve">spirits </w:t>
+      </w:r>
+      <w:r>
+        <w:t>are neutral</w:t>
+      </w:r>
+      <w:r>
+        <w:t xml:space="preserve"> to God. T</w:t>
       </w:r>
       <w:r>
         <w:t>o God, the darkness is as light</w:t>
@@ -6038,13 +7103,43 @@
         </w:numPr>
       </w:pPr>
       <w:r>
-        <w:t>Although spirit belongs to God</w:t>
-      </w:r>
-      <w:r>
-        <w:t xml:space="preserve"> in heaven</w:t>
-      </w:r>
-      <w:r>
-        <w:t xml:space="preserve"> and soul belongs to </w:t>
+        <w:t xml:space="preserve">Although </w:t>
+      </w:r>
+      <w:r>
+        <w:t>‘</w:t>
+      </w:r>
+      <w:r>
+        <w:t>spirit</w:t>
+      </w:r>
+      <w:r>
+        <w:t>’</w:t>
+      </w:r>
+      <w:r>
+        <w:t xml:space="preserve"> belongs to God</w:t>
+      </w:r>
+      <w:r>
+        <w:t xml:space="preserve"> Himself</w:t>
+      </w:r>
+      <w:r>
+        <w:t xml:space="preserve"> </w:t>
+      </w:r>
+      <w:r>
+        <w:t>in heaven</w:t>
+      </w:r>
+      <w:r>
+        <w:t xml:space="preserve"> and </w:t>
+      </w:r>
+      <w:r>
+        <w:t>‘</w:t>
+      </w:r>
+      <w:r>
+        <w:t>soul</w:t>
+      </w:r>
+      <w:r>
+        <w:t>’</w:t>
+      </w:r>
+      <w:r>
+        <w:t xml:space="preserve"> belongs to </w:t>
       </w:r>
       <w:r>
         <w:t xml:space="preserve">its </w:t>
@@ -6056,7 +7151,13 @@
         <w:t xml:space="preserve"> on earth</w:t>
       </w:r>
       <w:r>
-        <w:t xml:space="preserve">, both are closely associated with life, </w:t>
+        <w:t>, both are closely associated with life</w:t>
+      </w:r>
+      <w:r>
+        <w:t xml:space="preserve"> that is</w:t>
+      </w:r>
+      <w:r>
+        <w:t xml:space="preserve"> </w:t>
       </w:r>
       <w:r>
         <w:t>related</w:t>
@@ -6119,7 +7220,7 @@
         <w:t xml:space="preserve">initially </w:t>
       </w:r>
       <w:r>
-        <w:t>created</w:t>
+        <w:t>formed from dust</w:t>
       </w:r>
       <w:r>
         <w:t xml:space="preserve">, he had </w:t>
@@ -6698,6 +7799,119 @@
     </w:lvl>
   </w:abstractNum>
   <w:abstractNum w:abstractNumId="4" w15:restartNumberingAfterBreak="0">
+    <w:nsid w:val="6D3B40E4"/>
+    <w:multiLevelType w:val="hybridMultilevel"/>
+    <w:tmpl w:val="467EE69A"/>
+    <w:lvl w:ilvl="0" w:tplc="B7A816A6">
+      <w:start w:val="3"/>
+      <w:numFmt w:val="bullet"/>
+      <w:lvlText w:val="-"/>
+      <w:lvlJc w:val="left"/>
+      <w:pPr>
+        <w:ind w:left="720" w:hanging="360"/>
+      </w:pPr>
+      <w:rPr>
+        <w:rFonts w:ascii="Times New Roman" w:eastAsia="Times New Roman" w:hAnsi="Times New Roman" w:cs="Times New Roman" w:hint="default"/>
+      </w:rPr>
+    </w:lvl>
+    <w:lvl w:ilvl="1" w:tplc="04090003" w:tentative="1">
+      <w:start w:val="1"/>
+      <w:numFmt w:val="bullet"/>
+      <w:lvlText w:val="o"/>
+      <w:lvlJc w:val="left"/>
+      <w:pPr>
+        <w:ind w:left="1440" w:hanging="360"/>
+      </w:pPr>
+      <w:rPr>
+        <w:rFonts w:ascii="Courier New" w:hAnsi="Courier New" w:cs="Courier New" w:hint="default"/>
+      </w:rPr>
+    </w:lvl>
+    <w:lvl w:ilvl="2" w:tplc="04090005" w:tentative="1">
+      <w:start w:val="1"/>
+      <w:numFmt w:val="bullet"/>
+      <w:lvlText w:val=""/>
+      <w:lvlJc w:val="left"/>
+      <w:pPr>
+        <w:ind w:left="2160" w:hanging="360"/>
+      </w:pPr>
+      <w:rPr>
+        <w:rFonts w:ascii="Wingdings" w:hAnsi="Wingdings" w:hint="default"/>
+      </w:rPr>
+    </w:lvl>
+    <w:lvl w:ilvl="3" w:tplc="04090001" w:tentative="1">
+      <w:start w:val="1"/>
+      <w:numFmt w:val="bullet"/>
+      <w:lvlText w:val=""/>
+      <w:lvlJc w:val="left"/>
+      <w:pPr>
+        <w:ind w:left="2880" w:hanging="360"/>
+      </w:pPr>
+      <w:rPr>
+        <w:rFonts w:ascii="Symbol" w:hAnsi="Symbol" w:hint="default"/>
+      </w:rPr>
+    </w:lvl>
+    <w:lvl w:ilvl="4" w:tplc="04090003" w:tentative="1">
+      <w:start w:val="1"/>
+      <w:numFmt w:val="bullet"/>
+      <w:lvlText w:val="o"/>
+      <w:lvlJc w:val="left"/>
+      <w:pPr>
+        <w:ind w:left="3600" w:hanging="360"/>
+      </w:pPr>
+      <w:rPr>
+        <w:rFonts w:ascii="Courier New" w:hAnsi="Courier New" w:cs="Courier New" w:hint="default"/>
+      </w:rPr>
+    </w:lvl>
+    <w:lvl w:ilvl="5" w:tplc="04090005" w:tentative="1">
+      <w:start w:val="1"/>
+      <w:numFmt w:val="bullet"/>
+      <w:lvlText w:val=""/>
+      <w:lvlJc w:val="left"/>
+      <w:pPr>
+        <w:ind w:left="4320" w:hanging="360"/>
+      </w:pPr>
+      <w:rPr>
+        <w:rFonts w:ascii="Wingdings" w:hAnsi="Wingdings" w:hint="default"/>
+      </w:rPr>
+    </w:lvl>
+    <w:lvl w:ilvl="6" w:tplc="04090001" w:tentative="1">
+      <w:start w:val="1"/>
+      <w:numFmt w:val="bullet"/>
+      <w:lvlText w:val=""/>
+      <w:lvlJc w:val="left"/>
+      <w:pPr>
+        <w:ind w:left="5040" w:hanging="360"/>
+      </w:pPr>
+      <w:rPr>
+        <w:rFonts w:ascii="Symbol" w:hAnsi="Symbol" w:hint="default"/>
+      </w:rPr>
+    </w:lvl>
+    <w:lvl w:ilvl="7" w:tplc="04090003" w:tentative="1">
+      <w:start w:val="1"/>
+      <w:numFmt w:val="bullet"/>
+      <w:lvlText w:val="o"/>
+      <w:lvlJc w:val="left"/>
+      <w:pPr>
+        <w:ind w:left="5760" w:hanging="360"/>
+      </w:pPr>
+      <w:rPr>
+        <w:rFonts w:ascii="Courier New" w:hAnsi="Courier New" w:cs="Courier New" w:hint="default"/>
+      </w:rPr>
+    </w:lvl>
+    <w:lvl w:ilvl="8" w:tplc="04090005" w:tentative="1">
+      <w:start w:val="1"/>
+      <w:numFmt w:val="bullet"/>
+      <w:lvlText w:val=""/>
+      <w:lvlJc w:val="left"/>
+      <w:pPr>
+        <w:ind w:left="6480" w:hanging="360"/>
+      </w:pPr>
+      <w:rPr>
+        <w:rFonts w:ascii="Wingdings" w:hAnsi="Wingdings" w:hint="default"/>
+      </w:rPr>
+    </w:lvl>
+  </w:abstractNum>
+  <w:abstractNum w:abstractNumId="5" w15:restartNumberingAfterBreak="0">
     <w:nsid w:val="6EF56E93"/>
     <w:multiLevelType w:val="hybridMultilevel"/>
     <w:tmpl w:val="3460BDA4"/>
@@ -6786,7 +8000,7 @@
       </w:pPr>
     </w:lvl>
   </w:abstractNum>
-  <w:abstractNum w:abstractNumId="5" w15:restartNumberingAfterBreak="0">
+  <w:abstractNum w:abstractNumId="6" w15:restartNumberingAfterBreak="0">
     <w:nsid w:val="6FAA0ED9"/>
     <w:multiLevelType w:val="hybridMultilevel"/>
     <w:tmpl w:val="9154C528"/>
@@ -6875,7 +8089,7 @@
       </w:pPr>
     </w:lvl>
   </w:abstractNum>
-  <w:abstractNum w:abstractNumId="6" w15:restartNumberingAfterBreak="0">
+  <w:abstractNum w:abstractNumId="7" w15:restartNumberingAfterBreak="0">
     <w:nsid w:val="717E31F3"/>
     <w:multiLevelType w:val="hybridMultilevel"/>
     <w:tmpl w:val="543AA23C"/>
@@ -6968,10 +8182,10 @@
     <w:abstractNumId w:val="0"/>
   </w:num>
   <w:num w:numId="2" w16cid:durableId="103307891">
-    <w:abstractNumId w:val="5"/>
+    <w:abstractNumId w:val="6"/>
   </w:num>
   <w:num w:numId="3" w16cid:durableId="249512060">
-    <w:abstractNumId w:val="6"/>
+    <w:abstractNumId w:val="7"/>
   </w:num>
   <w:num w:numId="4" w16cid:durableId="1298415904">
     <w:abstractNumId w:val="2"/>
@@ -6983,6 +8197,9 @@
     <w:abstractNumId w:val="1"/>
   </w:num>
   <w:num w:numId="7" w16cid:durableId="1202129502">
+    <w:abstractNumId w:val="5"/>
+  </w:num>
+  <w:num w:numId="8" w16cid:durableId="1144470957">
     <w:abstractNumId w:val="4"/>
   </w:num>
 </w:numbering>

</xml_diff>